<commit_message>
Add agent's reproduction and fix some hunting bugs. Add a first version of Human automaton.
</commit_message>
<xml_diff>
--- a/Génie Logiciel/Sprints/Sprint_3.docx
+++ b/Génie Logiciel/Sprints/Sprint_3.docx
@@ -34,7 +34,14 @@
           <w:rFonts w:ascii="Arial" w:hAnsi="Arial" w:cs="Arial"/>
           <w:i/>
         </w:rPr>
-        <w:t>19</w:t>
+        <w:t>2</w:t>
+      </w:r>
+      <w:r>
+        <w:rPr>
+          <w:rFonts w:ascii="Arial" w:hAnsi="Arial" w:cs="Arial"/>
+          <w:i/>
+        </w:rPr>
+        <w:t>9</w:t>
       </w:r>
       <w:r>
         <w:rPr>
@@ -134,7 +141,7 @@
         <w:rPr>
           <w:rFonts w:ascii="Arial" w:hAnsi="Arial" w:cs="Arial"/>
         </w:rPr>
-        <w:t>26</w:t>
+        <w:t>29</w:t>
       </w:r>
       <w:r>
         <w:rPr>
@@ -199,7 +206,7 @@
     </w:p>
     <w:tbl>
       <w:tblPr>
-        <w:tblW w:w="5000" w:type="pct"/>
+        <w:tblW w:w="4999" w:type="pct"/>
         <w:jc w:val="center"/>
         <w:tblBorders>
           <w:top w:val="nil"/>
@@ -212,14 +219,15 @@
         <w:tblLook w:val="0600" w:firstRow="0" w:lastRow="0" w:firstColumn="0" w:lastColumn="0" w:noHBand="1" w:noVBand="1"/>
       </w:tblPr>
       <w:tblGrid>
-        <w:gridCol w:w="1745"/>
-        <w:gridCol w:w="1630"/>
-        <w:gridCol w:w="909"/>
-        <w:gridCol w:w="878"/>
-        <w:gridCol w:w="878"/>
-        <w:gridCol w:w="964"/>
-        <w:gridCol w:w="887"/>
-        <w:gridCol w:w="1165"/>
+        <w:gridCol w:w="1582"/>
+        <w:gridCol w:w="1472"/>
+        <w:gridCol w:w="822"/>
+        <w:gridCol w:w="791"/>
+        <w:gridCol w:w="791"/>
+        <w:gridCol w:w="873"/>
+        <w:gridCol w:w="873"/>
+        <w:gridCol w:w="802"/>
+        <w:gridCol w:w="1048"/>
       </w:tblGrid>
       <w:tr>
         <w:trPr>
@@ -228,7 +236,7 @@
         </w:trPr>
         <w:tc>
           <w:tcPr>
-            <w:tcW w:w="963" w:type="pct"/>
+            <w:tcW w:w="873" w:type="pct"/>
             <w:tcBorders>
               <w:top w:val="single" w:sz="6" w:space="0" w:color="000000"/>
               <w:left w:val="single" w:sz="6" w:space="0" w:color="000000"/>
@@ -267,7 +275,7 @@
         </w:tc>
         <w:tc>
           <w:tcPr>
-            <w:tcW w:w="900" w:type="pct"/>
+            <w:tcW w:w="813" w:type="pct"/>
             <w:tcBorders>
               <w:top w:val="single" w:sz="6" w:space="0" w:color="000000"/>
               <w:left w:val="single" w:sz="6" w:space="0" w:color="000000"/>
@@ -306,7 +314,7 @@
         </w:tc>
         <w:tc>
           <w:tcPr>
-            <w:tcW w:w="502" w:type="pct"/>
+            <w:tcW w:w="454" w:type="pct"/>
             <w:tcBorders>
               <w:top w:val="single" w:sz="6" w:space="0" w:color="000000"/>
               <w:left w:val="single" w:sz="6" w:space="0" w:color="000000"/>
@@ -365,7 +373,7 @@
         </w:tc>
         <w:tc>
           <w:tcPr>
-            <w:tcW w:w="485" w:type="pct"/>
+            <w:tcW w:w="437" w:type="pct"/>
             <w:tcBorders>
               <w:top w:val="single" w:sz="6" w:space="0" w:color="000000"/>
               <w:left w:val="single" w:sz="6" w:space="0" w:color="000000"/>
@@ -442,7 +450,7 @@
         </w:tc>
         <w:tc>
           <w:tcPr>
-            <w:tcW w:w="485" w:type="pct"/>
+            <w:tcW w:w="437" w:type="pct"/>
             <w:tcBorders>
               <w:top w:val="single" w:sz="6" w:space="0" w:color="000000"/>
               <w:left w:val="single" w:sz="6" w:space="0" w:color="000000"/>
@@ -519,7 +527,7 @@
         </w:tc>
         <w:tc>
           <w:tcPr>
-            <w:tcW w:w="532" w:type="pct"/>
+            <w:tcW w:w="482" w:type="pct"/>
             <w:tcBorders>
               <w:top w:val="single" w:sz="6" w:space="0" w:color="000000"/>
               <w:left w:val="single" w:sz="6" w:space="0" w:color="000000"/>
@@ -527,12 +535,6 @@
               <w:right w:val="single" w:sz="6" w:space="0" w:color="000000"/>
             </w:tcBorders>
             <w:shd w:val="clear" w:color="auto" w:fill="64B2DF"/>
-            <w:tcMar>
-              <w:top w:w="60" w:type="dxa"/>
-              <w:left w:w="60" w:type="dxa"/>
-              <w:bottom w:w="60" w:type="dxa"/>
-              <w:right w:w="60" w:type="dxa"/>
-            </w:tcMar>
             <w:vAlign w:val="center"/>
           </w:tcPr>
           <w:p>
@@ -552,13 +554,72 @@
                 <w:sz w:val="20"/>
                 <w:szCs w:val="20"/>
               </w:rPr>
+              <w:t xml:space="preserve">Jour </w:t>
+            </w:r>
+          </w:p>
+          <w:p>
+            <w:pPr>
+              <w:jc w:val="center"/>
+              <w:rPr>
+                <w:rFonts w:ascii="Arial" w:hAnsi="Arial" w:cs="Arial"/>
+                <w:color w:val="FFFFFF"/>
+                <w:sz w:val="20"/>
+                <w:szCs w:val="20"/>
+              </w:rPr>
+            </w:pPr>
+            <w:r>
+              <w:rPr>
+                <w:rFonts w:ascii="Arial" w:hAnsi="Arial" w:cs="Arial"/>
+                <w:color w:val="FFFFFF"/>
+                <w:sz w:val="20"/>
+                <w:szCs w:val="20"/>
+              </w:rPr>
+              <w:t>7-9</w:t>
+            </w:r>
+          </w:p>
+        </w:tc>
+        <w:tc>
+          <w:tcPr>
+            <w:tcW w:w="482" w:type="pct"/>
+            <w:tcBorders>
+              <w:top w:val="single" w:sz="6" w:space="0" w:color="000000"/>
+              <w:left w:val="single" w:sz="6" w:space="0" w:color="000000"/>
+              <w:bottom w:val="single" w:sz="6" w:space="0" w:color="000000"/>
+              <w:right w:val="single" w:sz="6" w:space="0" w:color="000000"/>
+            </w:tcBorders>
+            <w:shd w:val="clear" w:color="auto" w:fill="64B2DF"/>
+            <w:tcMar>
+              <w:top w:w="60" w:type="dxa"/>
+              <w:left w:w="60" w:type="dxa"/>
+              <w:bottom w:w="60" w:type="dxa"/>
+              <w:right w:w="60" w:type="dxa"/>
+            </w:tcMar>
+            <w:vAlign w:val="center"/>
+          </w:tcPr>
+          <w:p>
+            <w:pPr>
+              <w:jc w:val="center"/>
+              <w:rPr>
+                <w:rFonts w:ascii="Arial" w:hAnsi="Arial" w:cs="Arial"/>
+                <w:color w:val="FFFFFF"/>
+                <w:sz w:val="20"/>
+                <w:szCs w:val="20"/>
+              </w:rPr>
+            </w:pPr>
+            <w:r>
+              <w:rPr>
+                <w:rFonts w:ascii="Arial" w:hAnsi="Arial" w:cs="Arial"/>
+                <w:color w:val="FFFFFF"/>
+                <w:sz w:val="20"/>
+                <w:szCs w:val="20"/>
+              </w:rPr>
               <w:t>En attente</w:t>
             </w:r>
           </w:p>
         </w:tc>
         <w:tc>
           <w:tcPr>
-            <w:tcW w:w="490" w:type="pct"/>
+            <w:tcW w:w="443" w:type="pct"/>
             <w:tcBorders>
               <w:top w:val="single" w:sz="6" w:space="0" w:color="000000"/>
               <w:left w:val="single" w:sz="6" w:space="0" w:color="000000"/>
@@ -597,7 +658,7 @@
         </w:tc>
         <w:tc>
           <w:tcPr>
-            <w:tcW w:w="643" w:type="pct"/>
+            <w:tcW w:w="580" w:type="pct"/>
             <w:tcBorders>
               <w:top w:val="single" w:sz="6" w:space="0" w:color="000000"/>
               <w:left w:val="single" w:sz="6" w:space="0" w:color="000000"/>
@@ -642,7 +703,7 @@
         </w:trPr>
         <w:tc>
           <w:tcPr>
-            <w:tcW w:w="963" w:type="pct"/>
+            <w:tcW w:w="873" w:type="pct"/>
             <w:vMerge w:val="restart"/>
             <w:tcBorders>
               <w:top w:val="single" w:sz="6" w:space="0" w:color="000000"/>
@@ -681,7 +742,7 @@
         </w:tc>
         <w:tc>
           <w:tcPr>
-            <w:tcW w:w="900" w:type="pct"/>
+            <w:tcW w:w="813" w:type="pct"/>
             <w:tcBorders>
               <w:top w:val="single" w:sz="6" w:space="0" w:color="000000"/>
               <w:left w:val="single" w:sz="6" w:space="0" w:color="000000"/>
@@ -720,7 +781,7 @@
         </w:tc>
         <w:tc>
           <w:tcPr>
-            <w:tcW w:w="502" w:type="pct"/>
+            <w:tcW w:w="454" w:type="pct"/>
             <w:tcBorders>
               <w:top w:val="single" w:sz="6" w:space="0" w:color="000000"/>
               <w:left w:val="single" w:sz="6" w:space="0" w:color="000000"/>
@@ -757,7 +818,7 @@
         </w:tc>
         <w:tc>
           <w:tcPr>
-            <w:tcW w:w="485" w:type="pct"/>
+            <w:tcW w:w="437" w:type="pct"/>
             <w:tcBorders>
               <w:top w:val="single" w:sz="6" w:space="0" w:color="000000"/>
               <w:left w:val="single" w:sz="6" w:space="0" w:color="000000"/>
@@ -794,7 +855,7 @@
         </w:tc>
         <w:tc>
           <w:tcPr>
-            <w:tcW w:w="485" w:type="pct"/>
+            <w:tcW w:w="437" w:type="pct"/>
             <w:tcBorders>
               <w:top w:val="single" w:sz="6" w:space="0" w:color="000000"/>
               <w:left w:val="single" w:sz="6" w:space="0" w:color="000000"/>
@@ -831,65 +892,96 @@
         </w:tc>
         <w:tc>
           <w:tcPr>
-            <w:tcW w:w="532" w:type="pct"/>
-            <w:tcBorders>
-              <w:top w:val="single" w:sz="6" w:space="0" w:color="000000"/>
-              <w:left w:val="single" w:sz="6" w:space="0" w:color="000000"/>
-              <w:bottom w:val="single" w:sz="6" w:space="0" w:color="000000"/>
-              <w:right w:val="single" w:sz="6" w:space="0" w:color="000000"/>
-            </w:tcBorders>
-            <w:shd w:val="clear" w:color="auto" w:fill="FFFFFF"/>
-            <w:tcMar>
-              <w:top w:w="60" w:type="dxa"/>
-              <w:left w:w="60" w:type="dxa"/>
-              <w:bottom w:w="60" w:type="dxa"/>
-              <w:right w:w="60" w:type="dxa"/>
-            </w:tcMar>
-            <w:vAlign w:val="center"/>
-          </w:tcPr>
-          <w:p>
-            <w:pPr>
-              <w:jc w:val="center"/>
-              <w:rPr>
-                <w:rFonts w:ascii="Arial" w:hAnsi="Arial" w:cs="Arial"/>
-                <w:sz w:val="20"/>
-                <w:szCs w:val="20"/>
-              </w:rPr>
-            </w:pPr>
-          </w:p>
-        </w:tc>
-        <w:tc>
-          <w:tcPr>
-            <w:tcW w:w="490" w:type="pct"/>
-            <w:tcBorders>
-              <w:top w:val="single" w:sz="6" w:space="0" w:color="000000"/>
-              <w:left w:val="single" w:sz="6" w:space="0" w:color="000000"/>
-              <w:bottom w:val="single" w:sz="6" w:space="0" w:color="000000"/>
-              <w:right w:val="single" w:sz="6" w:space="0" w:color="000000"/>
-            </w:tcBorders>
-            <w:shd w:val="clear" w:color="auto" w:fill="FFFFFF"/>
-            <w:tcMar>
-              <w:top w:w="60" w:type="dxa"/>
-              <w:left w:w="60" w:type="dxa"/>
-              <w:bottom w:w="60" w:type="dxa"/>
-              <w:right w:w="60" w:type="dxa"/>
-            </w:tcMar>
-            <w:vAlign w:val="center"/>
-          </w:tcPr>
-          <w:p>
-            <w:pPr>
-              <w:jc w:val="center"/>
-              <w:rPr>
-                <w:rFonts w:ascii="Arial" w:hAnsi="Arial" w:cs="Arial"/>
-                <w:sz w:val="20"/>
-                <w:szCs w:val="20"/>
-              </w:rPr>
-            </w:pPr>
-          </w:p>
-        </w:tc>
-        <w:tc>
-          <w:tcPr>
-            <w:tcW w:w="643" w:type="pct"/>
+            <w:tcW w:w="482" w:type="pct"/>
+            <w:tcBorders>
+              <w:top w:val="single" w:sz="6" w:space="0" w:color="000000"/>
+              <w:left w:val="single" w:sz="6" w:space="0" w:color="000000"/>
+              <w:bottom w:val="single" w:sz="6" w:space="0" w:color="000000"/>
+              <w:right w:val="single" w:sz="6" w:space="0" w:color="000000"/>
+            </w:tcBorders>
+            <w:shd w:val="clear" w:color="auto" w:fill="FFFFFF"/>
+            <w:vAlign w:val="center"/>
+          </w:tcPr>
+          <w:p>
+            <w:pPr>
+              <w:jc w:val="center"/>
+              <w:rPr>
+                <w:rFonts w:ascii="Arial" w:hAnsi="Arial" w:cs="Arial"/>
+                <w:sz w:val="20"/>
+                <w:szCs w:val="20"/>
+              </w:rPr>
+            </w:pPr>
+            <w:r>
+              <w:rPr>
+                <w:rFonts w:ascii="Arial" w:hAnsi="Arial" w:cs="Arial"/>
+                <w:sz w:val="20"/>
+                <w:szCs w:val="20"/>
+              </w:rPr>
+              <w:t>0</w:t>
+            </w:r>
+          </w:p>
+        </w:tc>
+        <w:tc>
+          <w:tcPr>
+            <w:tcW w:w="482" w:type="pct"/>
+            <w:tcBorders>
+              <w:top w:val="single" w:sz="6" w:space="0" w:color="000000"/>
+              <w:left w:val="single" w:sz="6" w:space="0" w:color="000000"/>
+              <w:bottom w:val="single" w:sz="6" w:space="0" w:color="000000"/>
+              <w:right w:val="single" w:sz="6" w:space="0" w:color="000000"/>
+            </w:tcBorders>
+            <w:shd w:val="clear" w:color="auto" w:fill="FFFFFF"/>
+            <w:tcMar>
+              <w:top w:w="60" w:type="dxa"/>
+              <w:left w:w="60" w:type="dxa"/>
+              <w:bottom w:w="60" w:type="dxa"/>
+              <w:right w:w="60" w:type="dxa"/>
+            </w:tcMar>
+            <w:vAlign w:val="center"/>
+          </w:tcPr>
+          <w:p>
+            <w:pPr>
+              <w:jc w:val="center"/>
+              <w:rPr>
+                <w:rFonts w:ascii="Arial" w:hAnsi="Arial" w:cs="Arial"/>
+                <w:sz w:val="20"/>
+                <w:szCs w:val="20"/>
+              </w:rPr>
+            </w:pPr>
+          </w:p>
+        </w:tc>
+        <w:tc>
+          <w:tcPr>
+            <w:tcW w:w="443" w:type="pct"/>
+            <w:tcBorders>
+              <w:top w:val="single" w:sz="6" w:space="0" w:color="000000"/>
+              <w:left w:val="single" w:sz="6" w:space="0" w:color="000000"/>
+              <w:bottom w:val="single" w:sz="6" w:space="0" w:color="000000"/>
+              <w:right w:val="single" w:sz="6" w:space="0" w:color="000000"/>
+            </w:tcBorders>
+            <w:shd w:val="clear" w:color="auto" w:fill="FFFFFF"/>
+            <w:tcMar>
+              <w:top w:w="60" w:type="dxa"/>
+              <w:left w:w="60" w:type="dxa"/>
+              <w:bottom w:w="60" w:type="dxa"/>
+              <w:right w:w="60" w:type="dxa"/>
+            </w:tcMar>
+            <w:vAlign w:val="center"/>
+          </w:tcPr>
+          <w:p>
+            <w:pPr>
+              <w:jc w:val="center"/>
+              <w:rPr>
+                <w:rFonts w:ascii="Arial" w:hAnsi="Arial" w:cs="Arial"/>
+                <w:sz w:val="20"/>
+                <w:szCs w:val="20"/>
+              </w:rPr>
+            </w:pPr>
+          </w:p>
+        </w:tc>
+        <w:tc>
+          <w:tcPr>
+            <w:tcW w:w="580" w:type="pct"/>
             <w:tcBorders>
               <w:top w:val="single" w:sz="6" w:space="0" w:color="000000"/>
               <w:left w:val="single" w:sz="6" w:space="0" w:color="000000"/>
@@ -932,7 +1024,7 @@
         </w:trPr>
         <w:tc>
           <w:tcPr>
-            <w:tcW w:w="963" w:type="pct"/>
+            <w:tcW w:w="873" w:type="pct"/>
             <w:vMerge/>
             <w:tcBorders>
               <w:left w:val="single" w:sz="6" w:space="0" w:color="000000"/>
@@ -958,7 +1050,7 @@
         </w:tc>
         <w:tc>
           <w:tcPr>
-            <w:tcW w:w="900" w:type="pct"/>
+            <w:tcW w:w="813" w:type="pct"/>
             <w:tcBorders>
               <w:top w:val="single" w:sz="6" w:space="0" w:color="000000"/>
               <w:left w:val="single" w:sz="6" w:space="0" w:color="000000"/>
@@ -995,7 +1087,7 @@
         </w:tc>
         <w:tc>
           <w:tcPr>
-            <w:tcW w:w="502" w:type="pct"/>
+            <w:tcW w:w="454" w:type="pct"/>
             <w:tcBorders>
               <w:top w:val="single" w:sz="6" w:space="0" w:color="000000"/>
               <w:left w:val="single" w:sz="6" w:space="0" w:color="000000"/>
@@ -1032,7 +1124,7 @@
         </w:tc>
         <w:tc>
           <w:tcPr>
-            <w:tcW w:w="485" w:type="pct"/>
+            <w:tcW w:w="437" w:type="pct"/>
             <w:tcBorders>
               <w:top w:val="single" w:sz="6" w:space="0" w:color="000000"/>
               <w:left w:val="single" w:sz="6" w:space="0" w:color="000000"/>
@@ -1069,7 +1161,7 @@
         </w:tc>
         <w:tc>
           <w:tcPr>
-            <w:tcW w:w="485" w:type="pct"/>
+            <w:tcW w:w="437" w:type="pct"/>
             <w:tcBorders>
               <w:top w:val="single" w:sz="6" w:space="0" w:color="000000"/>
               <w:left w:val="single" w:sz="6" w:space="0" w:color="000000"/>
@@ -1106,65 +1198,96 @@
         </w:tc>
         <w:tc>
           <w:tcPr>
-            <w:tcW w:w="532" w:type="pct"/>
-            <w:tcBorders>
-              <w:top w:val="single" w:sz="6" w:space="0" w:color="000000"/>
-              <w:left w:val="single" w:sz="6" w:space="0" w:color="000000"/>
-              <w:bottom w:val="single" w:sz="6" w:space="0" w:color="000000"/>
-              <w:right w:val="single" w:sz="6" w:space="0" w:color="000000"/>
-            </w:tcBorders>
-            <w:shd w:val="clear" w:color="auto" w:fill="FFFFFF"/>
-            <w:tcMar>
-              <w:top w:w="60" w:type="dxa"/>
-              <w:left w:w="60" w:type="dxa"/>
-              <w:bottom w:w="60" w:type="dxa"/>
-              <w:right w:w="60" w:type="dxa"/>
-            </w:tcMar>
-            <w:vAlign w:val="center"/>
-          </w:tcPr>
-          <w:p>
-            <w:pPr>
-              <w:jc w:val="center"/>
-              <w:rPr>
-                <w:rFonts w:ascii="Arial" w:hAnsi="Arial" w:cs="Arial"/>
-                <w:sz w:val="20"/>
-                <w:szCs w:val="20"/>
-              </w:rPr>
-            </w:pPr>
-          </w:p>
-        </w:tc>
-        <w:tc>
-          <w:tcPr>
-            <w:tcW w:w="490" w:type="pct"/>
-            <w:tcBorders>
-              <w:top w:val="single" w:sz="6" w:space="0" w:color="000000"/>
-              <w:left w:val="single" w:sz="6" w:space="0" w:color="000000"/>
-              <w:bottom w:val="single" w:sz="6" w:space="0" w:color="000000"/>
-              <w:right w:val="single" w:sz="6" w:space="0" w:color="000000"/>
-            </w:tcBorders>
-            <w:shd w:val="clear" w:color="auto" w:fill="FFFFFF"/>
-            <w:tcMar>
-              <w:top w:w="60" w:type="dxa"/>
-              <w:left w:w="60" w:type="dxa"/>
-              <w:bottom w:w="60" w:type="dxa"/>
-              <w:right w:w="60" w:type="dxa"/>
-            </w:tcMar>
-            <w:vAlign w:val="center"/>
-          </w:tcPr>
-          <w:p>
-            <w:pPr>
-              <w:jc w:val="center"/>
-              <w:rPr>
-                <w:rFonts w:ascii="Arial" w:hAnsi="Arial" w:cs="Arial"/>
-                <w:sz w:val="20"/>
-                <w:szCs w:val="20"/>
-              </w:rPr>
-            </w:pPr>
-          </w:p>
-        </w:tc>
-        <w:tc>
-          <w:tcPr>
-            <w:tcW w:w="643" w:type="pct"/>
+            <w:tcW w:w="482" w:type="pct"/>
+            <w:tcBorders>
+              <w:top w:val="single" w:sz="6" w:space="0" w:color="000000"/>
+              <w:left w:val="single" w:sz="6" w:space="0" w:color="000000"/>
+              <w:bottom w:val="single" w:sz="6" w:space="0" w:color="000000"/>
+              <w:right w:val="single" w:sz="6" w:space="0" w:color="000000"/>
+            </w:tcBorders>
+            <w:shd w:val="clear" w:color="auto" w:fill="FFFFFF"/>
+            <w:vAlign w:val="center"/>
+          </w:tcPr>
+          <w:p>
+            <w:pPr>
+              <w:jc w:val="center"/>
+              <w:rPr>
+                <w:rFonts w:ascii="Arial" w:hAnsi="Arial" w:cs="Arial"/>
+                <w:sz w:val="20"/>
+                <w:szCs w:val="20"/>
+              </w:rPr>
+            </w:pPr>
+            <w:r>
+              <w:rPr>
+                <w:rFonts w:ascii="Arial" w:hAnsi="Arial" w:cs="Arial"/>
+                <w:sz w:val="20"/>
+                <w:szCs w:val="20"/>
+              </w:rPr>
+              <w:t>0</w:t>
+            </w:r>
+          </w:p>
+        </w:tc>
+        <w:tc>
+          <w:tcPr>
+            <w:tcW w:w="482" w:type="pct"/>
+            <w:tcBorders>
+              <w:top w:val="single" w:sz="6" w:space="0" w:color="000000"/>
+              <w:left w:val="single" w:sz="6" w:space="0" w:color="000000"/>
+              <w:bottom w:val="single" w:sz="6" w:space="0" w:color="000000"/>
+              <w:right w:val="single" w:sz="6" w:space="0" w:color="000000"/>
+            </w:tcBorders>
+            <w:shd w:val="clear" w:color="auto" w:fill="FFFFFF"/>
+            <w:tcMar>
+              <w:top w:w="60" w:type="dxa"/>
+              <w:left w:w="60" w:type="dxa"/>
+              <w:bottom w:w="60" w:type="dxa"/>
+              <w:right w:w="60" w:type="dxa"/>
+            </w:tcMar>
+            <w:vAlign w:val="center"/>
+          </w:tcPr>
+          <w:p>
+            <w:pPr>
+              <w:jc w:val="center"/>
+              <w:rPr>
+                <w:rFonts w:ascii="Arial" w:hAnsi="Arial" w:cs="Arial"/>
+                <w:sz w:val="20"/>
+                <w:szCs w:val="20"/>
+              </w:rPr>
+            </w:pPr>
+          </w:p>
+        </w:tc>
+        <w:tc>
+          <w:tcPr>
+            <w:tcW w:w="443" w:type="pct"/>
+            <w:tcBorders>
+              <w:top w:val="single" w:sz="6" w:space="0" w:color="000000"/>
+              <w:left w:val="single" w:sz="6" w:space="0" w:color="000000"/>
+              <w:bottom w:val="single" w:sz="6" w:space="0" w:color="000000"/>
+              <w:right w:val="single" w:sz="6" w:space="0" w:color="000000"/>
+            </w:tcBorders>
+            <w:shd w:val="clear" w:color="auto" w:fill="FFFFFF"/>
+            <w:tcMar>
+              <w:top w:w="60" w:type="dxa"/>
+              <w:left w:w="60" w:type="dxa"/>
+              <w:bottom w:w="60" w:type="dxa"/>
+              <w:right w:w="60" w:type="dxa"/>
+            </w:tcMar>
+            <w:vAlign w:val="center"/>
+          </w:tcPr>
+          <w:p>
+            <w:pPr>
+              <w:jc w:val="center"/>
+              <w:rPr>
+                <w:rFonts w:ascii="Arial" w:hAnsi="Arial" w:cs="Arial"/>
+                <w:sz w:val="20"/>
+                <w:szCs w:val="20"/>
+              </w:rPr>
+            </w:pPr>
+          </w:p>
+        </w:tc>
+        <w:tc>
+          <w:tcPr>
+            <w:tcW w:w="580" w:type="pct"/>
             <w:tcBorders>
               <w:top w:val="single" w:sz="6" w:space="0" w:color="000000"/>
               <w:left w:val="single" w:sz="6" w:space="0" w:color="000000"/>
@@ -1207,7 +1330,7 @@
         </w:trPr>
         <w:tc>
           <w:tcPr>
-            <w:tcW w:w="963" w:type="pct"/>
+            <w:tcW w:w="873" w:type="pct"/>
             <w:vMerge w:val="restart"/>
             <w:tcBorders>
               <w:top w:val="single" w:sz="6" w:space="0" w:color="000000"/>
@@ -1246,35 +1369,34 @@
         </w:tc>
         <w:tc>
           <w:tcPr>
-            <w:tcW w:w="900" w:type="pct"/>
-            <w:tcBorders>
-              <w:top w:val="single" w:sz="6" w:space="0" w:color="000000"/>
-              <w:left w:val="single" w:sz="6" w:space="0" w:color="000000"/>
-              <w:bottom w:val="single" w:sz="6" w:space="0" w:color="000000"/>
-              <w:right w:val="single" w:sz="6" w:space="0" w:color="000000"/>
-            </w:tcBorders>
-            <w:shd w:val="clear" w:color="auto" w:fill="FFFFFF"/>
-            <w:tcMar>
-              <w:top w:w="60" w:type="dxa"/>
-              <w:left w:w="60" w:type="dxa"/>
-              <w:bottom w:w="60" w:type="dxa"/>
-              <w:right w:w="60" w:type="dxa"/>
-            </w:tcMar>
-            <w:vAlign w:val="center"/>
-          </w:tcPr>
-          <w:p>
-            <w:pPr>
-              <w:jc w:val="center"/>
-              <w:rPr>
-                <w:rFonts w:ascii="Arial" w:hAnsi="Arial" w:cs="Arial"/>
-                <w:sz w:val="20"/>
-                <w:szCs w:val="20"/>
-              </w:rPr>
-            </w:pPr>
-            <w:r>
-              <w:rPr>
-                <w:rFonts w:ascii="Arial" w:hAnsi="Arial" w:cs="Arial"/>
-                <w:color w:val="FF0000"/>
+            <w:tcW w:w="813" w:type="pct"/>
+            <w:tcBorders>
+              <w:top w:val="single" w:sz="6" w:space="0" w:color="000000"/>
+              <w:left w:val="single" w:sz="6" w:space="0" w:color="000000"/>
+              <w:bottom w:val="single" w:sz="6" w:space="0" w:color="000000"/>
+              <w:right w:val="single" w:sz="6" w:space="0" w:color="000000"/>
+            </w:tcBorders>
+            <w:shd w:val="clear" w:color="auto" w:fill="FFFFFF"/>
+            <w:tcMar>
+              <w:top w:w="60" w:type="dxa"/>
+              <w:left w:w="60" w:type="dxa"/>
+              <w:bottom w:w="60" w:type="dxa"/>
+              <w:right w:w="60" w:type="dxa"/>
+            </w:tcMar>
+            <w:vAlign w:val="center"/>
+          </w:tcPr>
+          <w:p>
+            <w:pPr>
+              <w:jc w:val="center"/>
+              <w:rPr>
+                <w:rFonts w:ascii="Arial" w:hAnsi="Arial" w:cs="Arial"/>
+                <w:sz w:val="20"/>
+                <w:szCs w:val="20"/>
+              </w:rPr>
+            </w:pPr>
+            <w:r>
+              <w:rPr>
+                <w:rFonts w:ascii="Arial" w:hAnsi="Arial" w:cs="Arial"/>
                 <w:sz w:val="20"/>
                 <w:szCs w:val="20"/>
               </w:rPr>
@@ -1284,7 +1406,7 @@
         </w:tc>
         <w:tc>
           <w:tcPr>
-            <w:tcW w:w="502" w:type="pct"/>
+            <w:tcW w:w="454" w:type="pct"/>
             <w:tcBorders>
               <w:top w:val="single" w:sz="6" w:space="0" w:color="000000"/>
               <w:left w:val="single" w:sz="6" w:space="0" w:color="000000"/>
@@ -1321,7 +1443,7 @@
         </w:tc>
         <w:tc>
           <w:tcPr>
-            <w:tcW w:w="485" w:type="pct"/>
+            <w:tcW w:w="437" w:type="pct"/>
             <w:tcBorders>
               <w:top w:val="single" w:sz="6" w:space="0" w:color="000000"/>
               <w:left w:val="single" w:sz="6" w:space="0" w:color="000000"/>
@@ -1358,7 +1480,7 @@
         </w:tc>
         <w:tc>
           <w:tcPr>
-            <w:tcW w:w="485" w:type="pct"/>
+            <w:tcW w:w="437" w:type="pct"/>
             <w:tcBorders>
               <w:top w:val="single" w:sz="6" w:space="0" w:color="000000"/>
               <w:left w:val="single" w:sz="6" w:space="0" w:color="000000"/>
@@ -1395,36 +1517,96 @@
         </w:tc>
         <w:tc>
           <w:tcPr>
-            <w:tcW w:w="532" w:type="pct"/>
-            <w:tcBorders>
-              <w:top w:val="single" w:sz="6" w:space="0" w:color="000000"/>
-              <w:left w:val="single" w:sz="6" w:space="0" w:color="000000"/>
-              <w:bottom w:val="single" w:sz="6" w:space="0" w:color="000000"/>
-              <w:right w:val="single" w:sz="6" w:space="0" w:color="000000"/>
-            </w:tcBorders>
-            <w:shd w:val="clear" w:color="auto" w:fill="FFFFFF"/>
-            <w:tcMar>
-              <w:top w:w="60" w:type="dxa"/>
-              <w:left w:w="60" w:type="dxa"/>
-              <w:bottom w:w="60" w:type="dxa"/>
-              <w:right w:w="60" w:type="dxa"/>
-            </w:tcMar>
-            <w:vAlign w:val="center"/>
-          </w:tcPr>
-          <w:p>
-            <w:pPr>
-              <w:jc w:val="center"/>
-              <w:rPr>
-                <w:rFonts w:ascii="Arial" w:hAnsi="Arial" w:cs="Arial"/>
-                <w:sz w:val="20"/>
-                <w:szCs w:val="20"/>
-              </w:rPr>
-            </w:pPr>
-          </w:p>
-        </w:tc>
-        <w:tc>
-          <w:tcPr>
-            <w:tcW w:w="490" w:type="pct"/>
+            <w:tcW w:w="482" w:type="pct"/>
+            <w:tcBorders>
+              <w:top w:val="single" w:sz="6" w:space="0" w:color="000000"/>
+              <w:left w:val="single" w:sz="6" w:space="0" w:color="000000"/>
+              <w:bottom w:val="single" w:sz="6" w:space="0" w:color="000000"/>
+              <w:right w:val="single" w:sz="6" w:space="0" w:color="000000"/>
+            </w:tcBorders>
+            <w:shd w:val="clear" w:color="auto" w:fill="FFFFFF"/>
+            <w:vAlign w:val="center"/>
+          </w:tcPr>
+          <w:p>
+            <w:pPr>
+              <w:jc w:val="center"/>
+              <w:rPr>
+                <w:rFonts w:ascii="Arial" w:hAnsi="Arial" w:cs="Arial"/>
+                <w:sz w:val="20"/>
+                <w:szCs w:val="20"/>
+              </w:rPr>
+            </w:pPr>
+            <w:r>
+              <w:rPr>
+                <w:rFonts w:ascii="Arial" w:hAnsi="Arial" w:cs="Arial"/>
+                <w:sz w:val="20"/>
+                <w:szCs w:val="20"/>
+              </w:rPr>
+              <w:t>0</w:t>
+            </w:r>
+          </w:p>
+        </w:tc>
+        <w:tc>
+          <w:tcPr>
+            <w:tcW w:w="482" w:type="pct"/>
+            <w:tcBorders>
+              <w:top w:val="single" w:sz="6" w:space="0" w:color="000000"/>
+              <w:left w:val="single" w:sz="6" w:space="0" w:color="000000"/>
+              <w:bottom w:val="single" w:sz="6" w:space="0" w:color="000000"/>
+              <w:right w:val="single" w:sz="6" w:space="0" w:color="000000"/>
+            </w:tcBorders>
+            <w:shd w:val="clear" w:color="auto" w:fill="FFFFFF"/>
+            <w:tcMar>
+              <w:top w:w="60" w:type="dxa"/>
+              <w:left w:w="60" w:type="dxa"/>
+              <w:bottom w:w="60" w:type="dxa"/>
+              <w:right w:w="60" w:type="dxa"/>
+            </w:tcMar>
+            <w:vAlign w:val="center"/>
+          </w:tcPr>
+          <w:p>
+            <w:pPr>
+              <w:jc w:val="center"/>
+              <w:rPr>
+                <w:rFonts w:ascii="Arial" w:hAnsi="Arial" w:cs="Arial"/>
+                <w:sz w:val="20"/>
+                <w:szCs w:val="20"/>
+              </w:rPr>
+            </w:pPr>
+          </w:p>
+        </w:tc>
+        <w:tc>
+          <w:tcPr>
+            <w:tcW w:w="443" w:type="pct"/>
+            <w:tcBorders>
+              <w:top w:val="single" w:sz="6" w:space="0" w:color="000000"/>
+              <w:left w:val="single" w:sz="6" w:space="0" w:color="000000"/>
+              <w:bottom w:val="single" w:sz="6" w:space="0" w:color="000000"/>
+              <w:right w:val="single" w:sz="6" w:space="0" w:color="000000"/>
+            </w:tcBorders>
+            <w:shd w:val="clear" w:color="auto" w:fill="FFFFFF"/>
+            <w:tcMar>
+              <w:top w:w="60" w:type="dxa"/>
+              <w:left w:w="60" w:type="dxa"/>
+              <w:bottom w:w="60" w:type="dxa"/>
+              <w:right w:w="60" w:type="dxa"/>
+            </w:tcMar>
+            <w:vAlign w:val="center"/>
+          </w:tcPr>
+          <w:p>
+            <w:pPr>
+              <w:jc w:val="center"/>
+              <w:rPr>
+                <w:rFonts w:ascii="Arial" w:hAnsi="Arial" w:cs="Arial"/>
+                <w:sz w:val="20"/>
+                <w:szCs w:val="20"/>
+              </w:rPr>
+            </w:pPr>
+          </w:p>
+        </w:tc>
+        <w:tc>
+          <w:tcPr>
+            <w:tcW w:w="580" w:type="pct"/>
             <w:tcBorders>
               <w:top w:val="single" w:sz="6" w:space="0" w:color="000000"/>
               <w:left w:val="single" w:sz="6" w:space="0" w:color="000000"/>
@@ -1457,35 +1639,6 @@
               </w:rPr>
               <w:t>x</w:t>
             </w:r>
-          </w:p>
-        </w:tc>
-        <w:tc>
-          <w:tcPr>
-            <w:tcW w:w="643" w:type="pct"/>
-            <w:tcBorders>
-              <w:top w:val="single" w:sz="6" w:space="0" w:color="000000"/>
-              <w:left w:val="single" w:sz="6" w:space="0" w:color="000000"/>
-              <w:bottom w:val="single" w:sz="6" w:space="0" w:color="000000"/>
-              <w:right w:val="single" w:sz="6" w:space="0" w:color="000000"/>
-            </w:tcBorders>
-            <w:shd w:val="clear" w:color="auto" w:fill="FFFFFF"/>
-            <w:tcMar>
-              <w:top w:w="60" w:type="dxa"/>
-              <w:left w:w="60" w:type="dxa"/>
-              <w:bottom w:w="60" w:type="dxa"/>
-              <w:right w:w="60" w:type="dxa"/>
-            </w:tcMar>
-            <w:vAlign w:val="center"/>
-          </w:tcPr>
-          <w:p>
-            <w:pPr>
-              <w:jc w:val="center"/>
-              <w:rPr>
-                <w:rFonts w:ascii="Arial" w:hAnsi="Arial" w:cs="Arial"/>
-                <w:sz w:val="20"/>
-                <w:szCs w:val="20"/>
-              </w:rPr>
-            </w:pPr>
           </w:p>
         </w:tc>
       </w:tr>
@@ -1496,7 +1649,7 @@
         </w:trPr>
         <w:tc>
           <w:tcPr>
-            <w:tcW w:w="963" w:type="pct"/>
+            <w:tcW w:w="873" w:type="pct"/>
             <w:vMerge/>
             <w:tcBorders>
               <w:left w:val="single" w:sz="6" w:space="0" w:color="000000"/>
@@ -1522,35 +1675,34 @@
         </w:tc>
         <w:tc>
           <w:tcPr>
-            <w:tcW w:w="900" w:type="pct"/>
-            <w:tcBorders>
-              <w:top w:val="single" w:sz="6" w:space="0" w:color="000000"/>
-              <w:left w:val="single" w:sz="6" w:space="0" w:color="000000"/>
-              <w:bottom w:val="single" w:sz="6" w:space="0" w:color="000000"/>
-              <w:right w:val="single" w:sz="6" w:space="0" w:color="000000"/>
-            </w:tcBorders>
-            <w:shd w:val="clear" w:color="auto" w:fill="FFFFFF"/>
-            <w:tcMar>
-              <w:top w:w="60" w:type="dxa"/>
-              <w:left w:w="60" w:type="dxa"/>
-              <w:bottom w:w="60" w:type="dxa"/>
-              <w:right w:w="60" w:type="dxa"/>
-            </w:tcMar>
-            <w:vAlign w:val="center"/>
-          </w:tcPr>
-          <w:p>
-            <w:pPr>
-              <w:jc w:val="center"/>
-              <w:rPr>
-                <w:rFonts w:ascii="Arial" w:hAnsi="Arial" w:cs="Arial"/>
-                <w:sz w:val="20"/>
-                <w:szCs w:val="20"/>
-              </w:rPr>
-            </w:pPr>
-            <w:r>
-              <w:rPr>
-                <w:rFonts w:ascii="Arial" w:hAnsi="Arial" w:cs="Arial"/>
-                <w:color w:val="FF0000"/>
+            <w:tcW w:w="813" w:type="pct"/>
+            <w:tcBorders>
+              <w:top w:val="single" w:sz="6" w:space="0" w:color="000000"/>
+              <w:left w:val="single" w:sz="6" w:space="0" w:color="000000"/>
+              <w:bottom w:val="single" w:sz="6" w:space="0" w:color="000000"/>
+              <w:right w:val="single" w:sz="6" w:space="0" w:color="000000"/>
+            </w:tcBorders>
+            <w:shd w:val="clear" w:color="auto" w:fill="FFFFFF"/>
+            <w:tcMar>
+              <w:top w:w="60" w:type="dxa"/>
+              <w:left w:w="60" w:type="dxa"/>
+              <w:bottom w:w="60" w:type="dxa"/>
+              <w:right w:w="60" w:type="dxa"/>
+            </w:tcMar>
+            <w:vAlign w:val="center"/>
+          </w:tcPr>
+          <w:p>
+            <w:pPr>
+              <w:jc w:val="center"/>
+              <w:rPr>
+                <w:rFonts w:ascii="Arial" w:hAnsi="Arial" w:cs="Arial"/>
+                <w:sz w:val="20"/>
+                <w:szCs w:val="20"/>
+              </w:rPr>
+            </w:pPr>
+            <w:r>
+              <w:rPr>
+                <w:rFonts w:ascii="Arial" w:hAnsi="Arial" w:cs="Arial"/>
                 <w:sz w:val="20"/>
                 <w:szCs w:val="20"/>
               </w:rPr>
@@ -1560,7 +1712,7 @@
         </w:tc>
         <w:tc>
           <w:tcPr>
-            <w:tcW w:w="502" w:type="pct"/>
+            <w:tcW w:w="454" w:type="pct"/>
             <w:tcBorders>
               <w:top w:val="single" w:sz="6" w:space="0" w:color="000000"/>
               <w:left w:val="single" w:sz="6" w:space="0" w:color="000000"/>
@@ -1597,7 +1749,7 @@
         </w:tc>
         <w:tc>
           <w:tcPr>
-            <w:tcW w:w="485" w:type="pct"/>
+            <w:tcW w:w="437" w:type="pct"/>
             <w:tcBorders>
               <w:top w:val="single" w:sz="6" w:space="0" w:color="000000"/>
               <w:left w:val="single" w:sz="6" w:space="0" w:color="000000"/>
@@ -1634,7 +1786,7 @@
         </w:tc>
         <w:tc>
           <w:tcPr>
-            <w:tcW w:w="485" w:type="pct"/>
+            <w:tcW w:w="437" w:type="pct"/>
             <w:tcBorders>
               <w:top w:val="single" w:sz="6" w:space="0" w:color="000000"/>
               <w:left w:val="single" w:sz="6" w:space="0" w:color="000000"/>
@@ -1671,36 +1823,96 @@
         </w:tc>
         <w:tc>
           <w:tcPr>
-            <w:tcW w:w="532" w:type="pct"/>
-            <w:tcBorders>
-              <w:top w:val="single" w:sz="6" w:space="0" w:color="000000"/>
-              <w:left w:val="single" w:sz="6" w:space="0" w:color="000000"/>
-              <w:bottom w:val="single" w:sz="6" w:space="0" w:color="000000"/>
-              <w:right w:val="single" w:sz="6" w:space="0" w:color="000000"/>
-            </w:tcBorders>
-            <w:shd w:val="clear" w:color="auto" w:fill="FFFFFF"/>
-            <w:tcMar>
-              <w:top w:w="60" w:type="dxa"/>
-              <w:left w:w="60" w:type="dxa"/>
-              <w:bottom w:w="60" w:type="dxa"/>
-              <w:right w:w="60" w:type="dxa"/>
-            </w:tcMar>
-            <w:vAlign w:val="center"/>
-          </w:tcPr>
-          <w:p>
-            <w:pPr>
-              <w:jc w:val="center"/>
-              <w:rPr>
-                <w:rFonts w:ascii="Arial" w:hAnsi="Arial" w:cs="Arial"/>
-                <w:sz w:val="20"/>
-                <w:szCs w:val="20"/>
-              </w:rPr>
-            </w:pPr>
-          </w:p>
-        </w:tc>
-        <w:tc>
-          <w:tcPr>
-            <w:tcW w:w="490" w:type="pct"/>
+            <w:tcW w:w="482" w:type="pct"/>
+            <w:tcBorders>
+              <w:top w:val="single" w:sz="6" w:space="0" w:color="000000"/>
+              <w:left w:val="single" w:sz="6" w:space="0" w:color="000000"/>
+              <w:bottom w:val="single" w:sz="6" w:space="0" w:color="000000"/>
+              <w:right w:val="single" w:sz="6" w:space="0" w:color="000000"/>
+            </w:tcBorders>
+            <w:shd w:val="clear" w:color="auto" w:fill="FFFFFF"/>
+            <w:vAlign w:val="center"/>
+          </w:tcPr>
+          <w:p>
+            <w:pPr>
+              <w:jc w:val="center"/>
+              <w:rPr>
+                <w:rFonts w:ascii="Arial" w:hAnsi="Arial" w:cs="Arial"/>
+                <w:sz w:val="20"/>
+                <w:szCs w:val="20"/>
+              </w:rPr>
+            </w:pPr>
+            <w:r>
+              <w:rPr>
+                <w:rFonts w:ascii="Arial" w:hAnsi="Arial" w:cs="Arial"/>
+                <w:sz w:val="20"/>
+                <w:szCs w:val="20"/>
+              </w:rPr>
+              <w:t>3</w:t>
+            </w:r>
+          </w:p>
+        </w:tc>
+        <w:tc>
+          <w:tcPr>
+            <w:tcW w:w="482" w:type="pct"/>
+            <w:tcBorders>
+              <w:top w:val="single" w:sz="6" w:space="0" w:color="000000"/>
+              <w:left w:val="single" w:sz="6" w:space="0" w:color="000000"/>
+              <w:bottom w:val="single" w:sz="6" w:space="0" w:color="000000"/>
+              <w:right w:val="single" w:sz="6" w:space="0" w:color="000000"/>
+            </w:tcBorders>
+            <w:shd w:val="clear" w:color="auto" w:fill="FFFFFF"/>
+            <w:tcMar>
+              <w:top w:w="60" w:type="dxa"/>
+              <w:left w:w="60" w:type="dxa"/>
+              <w:bottom w:w="60" w:type="dxa"/>
+              <w:right w:w="60" w:type="dxa"/>
+            </w:tcMar>
+            <w:vAlign w:val="center"/>
+          </w:tcPr>
+          <w:p>
+            <w:pPr>
+              <w:jc w:val="center"/>
+              <w:rPr>
+                <w:rFonts w:ascii="Arial" w:hAnsi="Arial" w:cs="Arial"/>
+                <w:sz w:val="20"/>
+                <w:szCs w:val="20"/>
+              </w:rPr>
+            </w:pPr>
+          </w:p>
+        </w:tc>
+        <w:tc>
+          <w:tcPr>
+            <w:tcW w:w="443" w:type="pct"/>
+            <w:tcBorders>
+              <w:top w:val="single" w:sz="6" w:space="0" w:color="000000"/>
+              <w:left w:val="single" w:sz="6" w:space="0" w:color="000000"/>
+              <w:bottom w:val="single" w:sz="6" w:space="0" w:color="000000"/>
+              <w:right w:val="single" w:sz="6" w:space="0" w:color="000000"/>
+            </w:tcBorders>
+            <w:shd w:val="clear" w:color="auto" w:fill="FFFFFF"/>
+            <w:tcMar>
+              <w:top w:w="60" w:type="dxa"/>
+              <w:left w:w="60" w:type="dxa"/>
+              <w:bottom w:w="60" w:type="dxa"/>
+              <w:right w:w="60" w:type="dxa"/>
+            </w:tcMar>
+            <w:vAlign w:val="center"/>
+          </w:tcPr>
+          <w:p>
+            <w:pPr>
+              <w:jc w:val="center"/>
+              <w:rPr>
+                <w:rFonts w:ascii="Arial" w:hAnsi="Arial" w:cs="Arial"/>
+                <w:sz w:val="20"/>
+                <w:szCs w:val="20"/>
+              </w:rPr>
+            </w:pPr>
+          </w:p>
+        </w:tc>
+        <w:tc>
+          <w:tcPr>
+            <w:tcW w:w="580" w:type="pct"/>
             <w:tcBorders>
               <w:top w:val="single" w:sz="6" w:space="0" w:color="000000"/>
               <w:left w:val="single" w:sz="6" w:space="0" w:color="000000"/>
@@ -1733,35 +1945,6 @@
               </w:rPr>
               <w:t>x</w:t>
             </w:r>
-          </w:p>
-        </w:tc>
-        <w:tc>
-          <w:tcPr>
-            <w:tcW w:w="643" w:type="pct"/>
-            <w:tcBorders>
-              <w:top w:val="single" w:sz="6" w:space="0" w:color="000000"/>
-              <w:left w:val="single" w:sz="6" w:space="0" w:color="000000"/>
-              <w:bottom w:val="single" w:sz="6" w:space="0" w:color="000000"/>
-              <w:right w:val="single" w:sz="6" w:space="0" w:color="000000"/>
-            </w:tcBorders>
-            <w:shd w:val="clear" w:color="auto" w:fill="FFFFFF"/>
-            <w:tcMar>
-              <w:top w:w="60" w:type="dxa"/>
-              <w:left w:w="60" w:type="dxa"/>
-              <w:bottom w:w="60" w:type="dxa"/>
-              <w:right w:w="60" w:type="dxa"/>
-            </w:tcMar>
-            <w:vAlign w:val="center"/>
-          </w:tcPr>
-          <w:p>
-            <w:pPr>
-              <w:jc w:val="center"/>
-              <w:rPr>
-                <w:rFonts w:ascii="Arial" w:hAnsi="Arial" w:cs="Arial"/>
-                <w:sz w:val="20"/>
-                <w:szCs w:val="20"/>
-              </w:rPr>
-            </w:pPr>
           </w:p>
         </w:tc>
       </w:tr>
@@ -1772,7 +1955,7 @@
         </w:trPr>
         <w:tc>
           <w:tcPr>
-            <w:tcW w:w="963" w:type="pct"/>
+            <w:tcW w:w="873" w:type="pct"/>
             <w:vMerge/>
             <w:tcBorders>
               <w:left w:val="single" w:sz="6" w:space="0" w:color="000000"/>
@@ -1802,35 +1985,34 @@
         </w:tc>
         <w:tc>
           <w:tcPr>
-            <w:tcW w:w="900" w:type="pct"/>
-            <w:tcBorders>
-              <w:top w:val="single" w:sz="6" w:space="0" w:color="000000"/>
-              <w:left w:val="single" w:sz="6" w:space="0" w:color="000000"/>
-              <w:bottom w:val="single" w:sz="6" w:space="0" w:color="000000"/>
-              <w:right w:val="single" w:sz="6" w:space="0" w:color="000000"/>
-            </w:tcBorders>
-            <w:shd w:val="clear" w:color="auto" w:fill="FFFFFF"/>
-            <w:tcMar>
-              <w:top w:w="60" w:type="dxa"/>
-              <w:left w:w="60" w:type="dxa"/>
-              <w:bottom w:w="60" w:type="dxa"/>
-              <w:right w:w="60" w:type="dxa"/>
-            </w:tcMar>
-            <w:vAlign w:val="center"/>
-          </w:tcPr>
-          <w:p>
-            <w:pPr>
-              <w:jc w:val="center"/>
-              <w:rPr>
-                <w:rFonts w:ascii="Arial" w:hAnsi="Arial" w:cs="Arial"/>
-                <w:sz w:val="20"/>
-                <w:szCs w:val="20"/>
-              </w:rPr>
-            </w:pPr>
-            <w:r>
-              <w:rPr>
-                <w:rFonts w:ascii="Arial" w:hAnsi="Arial" w:cs="Arial"/>
-                <w:color w:val="FF0000"/>
+            <w:tcW w:w="813" w:type="pct"/>
+            <w:tcBorders>
+              <w:top w:val="single" w:sz="6" w:space="0" w:color="000000"/>
+              <w:left w:val="single" w:sz="6" w:space="0" w:color="000000"/>
+              <w:bottom w:val="single" w:sz="6" w:space="0" w:color="000000"/>
+              <w:right w:val="single" w:sz="6" w:space="0" w:color="000000"/>
+            </w:tcBorders>
+            <w:shd w:val="clear" w:color="auto" w:fill="FFFFFF"/>
+            <w:tcMar>
+              <w:top w:w="60" w:type="dxa"/>
+              <w:left w:w="60" w:type="dxa"/>
+              <w:bottom w:w="60" w:type="dxa"/>
+              <w:right w:w="60" w:type="dxa"/>
+            </w:tcMar>
+            <w:vAlign w:val="center"/>
+          </w:tcPr>
+          <w:p>
+            <w:pPr>
+              <w:jc w:val="center"/>
+              <w:rPr>
+                <w:rFonts w:ascii="Arial" w:hAnsi="Arial" w:cs="Arial"/>
+                <w:sz w:val="20"/>
+                <w:szCs w:val="20"/>
+              </w:rPr>
+            </w:pPr>
+            <w:r>
+              <w:rPr>
+                <w:rFonts w:ascii="Arial" w:hAnsi="Arial" w:cs="Arial"/>
                 <w:sz w:val="20"/>
                 <w:szCs w:val="20"/>
               </w:rPr>
@@ -1840,7 +2022,7 @@
         </w:tc>
         <w:tc>
           <w:tcPr>
-            <w:tcW w:w="502" w:type="pct"/>
+            <w:tcW w:w="454" w:type="pct"/>
             <w:tcBorders>
               <w:top w:val="single" w:sz="6" w:space="0" w:color="000000"/>
               <w:left w:val="single" w:sz="6" w:space="0" w:color="000000"/>
@@ -1877,7 +2059,7 @@
         </w:tc>
         <w:tc>
           <w:tcPr>
-            <w:tcW w:w="485" w:type="pct"/>
+            <w:tcW w:w="437" w:type="pct"/>
             <w:tcBorders>
               <w:top w:val="single" w:sz="6" w:space="0" w:color="000000"/>
               <w:left w:val="single" w:sz="6" w:space="0" w:color="000000"/>
@@ -1914,7 +2096,7 @@
         </w:tc>
         <w:tc>
           <w:tcPr>
-            <w:tcW w:w="485" w:type="pct"/>
+            <w:tcW w:w="437" w:type="pct"/>
             <w:tcBorders>
               <w:top w:val="single" w:sz="6" w:space="0" w:color="000000"/>
               <w:left w:val="single" w:sz="6" w:space="0" w:color="000000"/>
@@ -1951,36 +2133,96 @@
         </w:tc>
         <w:tc>
           <w:tcPr>
-            <w:tcW w:w="532" w:type="pct"/>
-            <w:tcBorders>
-              <w:top w:val="single" w:sz="6" w:space="0" w:color="000000"/>
-              <w:left w:val="single" w:sz="6" w:space="0" w:color="000000"/>
-              <w:bottom w:val="single" w:sz="6" w:space="0" w:color="000000"/>
-              <w:right w:val="single" w:sz="6" w:space="0" w:color="000000"/>
-            </w:tcBorders>
-            <w:shd w:val="clear" w:color="auto" w:fill="FFFFFF"/>
-            <w:tcMar>
-              <w:top w:w="60" w:type="dxa"/>
-              <w:left w:w="60" w:type="dxa"/>
-              <w:bottom w:w="60" w:type="dxa"/>
-              <w:right w:w="60" w:type="dxa"/>
-            </w:tcMar>
-            <w:vAlign w:val="center"/>
-          </w:tcPr>
-          <w:p>
-            <w:pPr>
-              <w:jc w:val="center"/>
-              <w:rPr>
-                <w:rFonts w:ascii="Arial" w:hAnsi="Arial" w:cs="Arial"/>
-                <w:sz w:val="20"/>
-                <w:szCs w:val="20"/>
-              </w:rPr>
-            </w:pPr>
-          </w:p>
-        </w:tc>
-        <w:tc>
-          <w:tcPr>
-            <w:tcW w:w="490" w:type="pct"/>
+            <w:tcW w:w="482" w:type="pct"/>
+            <w:tcBorders>
+              <w:top w:val="single" w:sz="6" w:space="0" w:color="000000"/>
+              <w:left w:val="single" w:sz="6" w:space="0" w:color="000000"/>
+              <w:bottom w:val="single" w:sz="6" w:space="0" w:color="000000"/>
+              <w:right w:val="single" w:sz="6" w:space="0" w:color="000000"/>
+            </w:tcBorders>
+            <w:shd w:val="clear" w:color="auto" w:fill="FFFFFF"/>
+            <w:vAlign w:val="center"/>
+          </w:tcPr>
+          <w:p>
+            <w:pPr>
+              <w:jc w:val="center"/>
+              <w:rPr>
+                <w:rFonts w:ascii="Arial" w:hAnsi="Arial" w:cs="Arial"/>
+                <w:sz w:val="20"/>
+                <w:szCs w:val="20"/>
+              </w:rPr>
+            </w:pPr>
+            <w:r>
+              <w:rPr>
+                <w:rFonts w:ascii="Arial" w:hAnsi="Arial" w:cs="Arial"/>
+                <w:sz w:val="20"/>
+                <w:szCs w:val="20"/>
+              </w:rPr>
+              <w:t>0</w:t>
+            </w:r>
+          </w:p>
+        </w:tc>
+        <w:tc>
+          <w:tcPr>
+            <w:tcW w:w="482" w:type="pct"/>
+            <w:tcBorders>
+              <w:top w:val="single" w:sz="6" w:space="0" w:color="000000"/>
+              <w:left w:val="single" w:sz="6" w:space="0" w:color="000000"/>
+              <w:bottom w:val="single" w:sz="6" w:space="0" w:color="000000"/>
+              <w:right w:val="single" w:sz="6" w:space="0" w:color="000000"/>
+            </w:tcBorders>
+            <w:shd w:val="clear" w:color="auto" w:fill="FFFFFF"/>
+            <w:tcMar>
+              <w:top w:w="60" w:type="dxa"/>
+              <w:left w:w="60" w:type="dxa"/>
+              <w:bottom w:w="60" w:type="dxa"/>
+              <w:right w:w="60" w:type="dxa"/>
+            </w:tcMar>
+            <w:vAlign w:val="center"/>
+          </w:tcPr>
+          <w:p>
+            <w:pPr>
+              <w:jc w:val="center"/>
+              <w:rPr>
+                <w:rFonts w:ascii="Arial" w:hAnsi="Arial" w:cs="Arial"/>
+                <w:sz w:val="20"/>
+                <w:szCs w:val="20"/>
+              </w:rPr>
+            </w:pPr>
+          </w:p>
+        </w:tc>
+        <w:tc>
+          <w:tcPr>
+            <w:tcW w:w="443" w:type="pct"/>
+            <w:tcBorders>
+              <w:top w:val="single" w:sz="6" w:space="0" w:color="000000"/>
+              <w:left w:val="single" w:sz="6" w:space="0" w:color="000000"/>
+              <w:bottom w:val="single" w:sz="6" w:space="0" w:color="000000"/>
+              <w:right w:val="single" w:sz="6" w:space="0" w:color="000000"/>
+            </w:tcBorders>
+            <w:shd w:val="clear" w:color="auto" w:fill="FFFFFF"/>
+            <w:tcMar>
+              <w:top w:w="60" w:type="dxa"/>
+              <w:left w:w="60" w:type="dxa"/>
+              <w:bottom w:w="60" w:type="dxa"/>
+              <w:right w:w="60" w:type="dxa"/>
+            </w:tcMar>
+            <w:vAlign w:val="center"/>
+          </w:tcPr>
+          <w:p>
+            <w:pPr>
+              <w:jc w:val="center"/>
+              <w:rPr>
+                <w:rFonts w:ascii="Arial" w:hAnsi="Arial" w:cs="Arial"/>
+                <w:sz w:val="20"/>
+                <w:szCs w:val="20"/>
+              </w:rPr>
+            </w:pPr>
+          </w:p>
+        </w:tc>
+        <w:tc>
+          <w:tcPr>
+            <w:tcW w:w="580" w:type="pct"/>
             <w:tcBorders>
               <w:top w:val="single" w:sz="6" w:space="0" w:color="000000"/>
               <w:left w:val="single" w:sz="6" w:space="0" w:color="000000"/>
@@ -2013,35 +2255,6 @@
               </w:rPr>
               <w:t>x</w:t>
             </w:r>
-          </w:p>
-        </w:tc>
-        <w:tc>
-          <w:tcPr>
-            <w:tcW w:w="643" w:type="pct"/>
-            <w:tcBorders>
-              <w:top w:val="single" w:sz="6" w:space="0" w:color="000000"/>
-              <w:left w:val="single" w:sz="6" w:space="0" w:color="000000"/>
-              <w:bottom w:val="single" w:sz="6" w:space="0" w:color="000000"/>
-              <w:right w:val="single" w:sz="6" w:space="0" w:color="000000"/>
-            </w:tcBorders>
-            <w:shd w:val="clear" w:color="auto" w:fill="FFFFFF"/>
-            <w:tcMar>
-              <w:top w:w="60" w:type="dxa"/>
-              <w:left w:w="60" w:type="dxa"/>
-              <w:bottom w:w="60" w:type="dxa"/>
-              <w:right w:w="60" w:type="dxa"/>
-            </w:tcMar>
-            <w:vAlign w:val="center"/>
-          </w:tcPr>
-          <w:p>
-            <w:pPr>
-              <w:jc w:val="center"/>
-              <w:rPr>
-                <w:rFonts w:ascii="Arial" w:hAnsi="Arial" w:cs="Arial"/>
-                <w:sz w:val="20"/>
-                <w:szCs w:val="20"/>
-              </w:rPr>
-            </w:pPr>
           </w:p>
         </w:tc>
       </w:tr>
@@ -2052,7 +2265,7 @@
         </w:trPr>
         <w:tc>
           <w:tcPr>
-            <w:tcW w:w="963" w:type="pct"/>
+            <w:tcW w:w="873" w:type="pct"/>
             <w:vMerge w:val="restart"/>
             <w:tcBorders>
               <w:top w:val="single" w:sz="4" w:space="0" w:color="auto"/>
@@ -2091,7 +2304,7 @@
         </w:tc>
         <w:tc>
           <w:tcPr>
-            <w:tcW w:w="900" w:type="pct"/>
+            <w:tcW w:w="813" w:type="pct"/>
             <w:tcBorders>
               <w:top w:val="single" w:sz="6" w:space="0" w:color="000000"/>
               <w:left w:val="single" w:sz="4" w:space="0" w:color="auto"/>
@@ -2130,7 +2343,7 @@
         </w:tc>
         <w:tc>
           <w:tcPr>
-            <w:tcW w:w="502" w:type="pct"/>
+            <w:tcW w:w="454" w:type="pct"/>
             <w:tcBorders>
               <w:top w:val="single" w:sz="6" w:space="0" w:color="000000"/>
               <w:left w:val="single" w:sz="6" w:space="0" w:color="000000"/>
@@ -2167,7 +2380,7 @@
         </w:tc>
         <w:tc>
           <w:tcPr>
-            <w:tcW w:w="485" w:type="pct"/>
+            <w:tcW w:w="437" w:type="pct"/>
             <w:tcBorders>
               <w:top w:val="single" w:sz="6" w:space="0" w:color="000000"/>
               <w:left w:val="single" w:sz="6" w:space="0" w:color="000000"/>
@@ -2204,7 +2417,7 @@
         </w:tc>
         <w:tc>
           <w:tcPr>
-            <w:tcW w:w="485" w:type="pct"/>
+            <w:tcW w:w="437" w:type="pct"/>
             <w:tcBorders>
               <w:top w:val="single" w:sz="6" w:space="0" w:color="000000"/>
               <w:left w:val="single" w:sz="6" w:space="0" w:color="000000"/>
@@ -2241,36 +2454,67 @@
         </w:tc>
         <w:tc>
           <w:tcPr>
-            <w:tcW w:w="532" w:type="pct"/>
-            <w:tcBorders>
-              <w:top w:val="single" w:sz="6" w:space="0" w:color="000000"/>
-              <w:left w:val="single" w:sz="6" w:space="0" w:color="000000"/>
-              <w:bottom w:val="single" w:sz="6" w:space="0" w:color="000000"/>
-              <w:right w:val="single" w:sz="6" w:space="0" w:color="000000"/>
-            </w:tcBorders>
-            <w:shd w:val="clear" w:color="auto" w:fill="FFFFFF"/>
-            <w:tcMar>
-              <w:top w:w="60" w:type="dxa"/>
-              <w:left w:w="60" w:type="dxa"/>
-              <w:bottom w:w="60" w:type="dxa"/>
-              <w:right w:w="60" w:type="dxa"/>
-            </w:tcMar>
-            <w:vAlign w:val="center"/>
-          </w:tcPr>
-          <w:p>
-            <w:pPr>
-              <w:jc w:val="center"/>
-              <w:rPr>
-                <w:rFonts w:ascii="Arial" w:hAnsi="Arial" w:cs="Arial"/>
-                <w:sz w:val="20"/>
-                <w:szCs w:val="20"/>
-              </w:rPr>
-            </w:pPr>
-          </w:p>
-        </w:tc>
-        <w:tc>
-          <w:tcPr>
-            <w:tcW w:w="490" w:type="pct"/>
+            <w:tcW w:w="482" w:type="pct"/>
+            <w:tcBorders>
+              <w:top w:val="single" w:sz="6" w:space="0" w:color="000000"/>
+              <w:left w:val="single" w:sz="6" w:space="0" w:color="000000"/>
+              <w:bottom w:val="single" w:sz="6" w:space="0" w:color="000000"/>
+              <w:right w:val="single" w:sz="6" w:space="0" w:color="000000"/>
+            </w:tcBorders>
+            <w:shd w:val="clear" w:color="auto" w:fill="FFFFFF"/>
+            <w:vAlign w:val="center"/>
+          </w:tcPr>
+          <w:p>
+            <w:pPr>
+              <w:jc w:val="center"/>
+              <w:rPr>
+                <w:rFonts w:ascii="Arial" w:hAnsi="Arial" w:cs="Arial"/>
+                <w:sz w:val="20"/>
+                <w:szCs w:val="20"/>
+              </w:rPr>
+            </w:pPr>
+            <w:r>
+              <w:rPr>
+                <w:rFonts w:ascii="Arial" w:hAnsi="Arial" w:cs="Arial"/>
+                <w:sz w:val="20"/>
+                <w:szCs w:val="20"/>
+              </w:rPr>
+              <w:t>0</w:t>
+            </w:r>
+          </w:p>
+        </w:tc>
+        <w:tc>
+          <w:tcPr>
+            <w:tcW w:w="482" w:type="pct"/>
+            <w:tcBorders>
+              <w:top w:val="single" w:sz="6" w:space="0" w:color="000000"/>
+              <w:left w:val="single" w:sz="6" w:space="0" w:color="000000"/>
+              <w:bottom w:val="single" w:sz="6" w:space="0" w:color="000000"/>
+              <w:right w:val="single" w:sz="6" w:space="0" w:color="000000"/>
+            </w:tcBorders>
+            <w:shd w:val="clear" w:color="auto" w:fill="FFFFFF"/>
+            <w:tcMar>
+              <w:top w:w="60" w:type="dxa"/>
+              <w:left w:w="60" w:type="dxa"/>
+              <w:bottom w:w="60" w:type="dxa"/>
+              <w:right w:w="60" w:type="dxa"/>
+            </w:tcMar>
+            <w:vAlign w:val="center"/>
+          </w:tcPr>
+          <w:p>
+            <w:pPr>
+              <w:jc w:val="center"/>
+              <w:rPr>
+                <w:rFonts w:ascii="Arial" w:hAnsi="Arial" w:cs="Arial"/>
+                <w:sz w:val="20"/>
+                <w:szCs w:val="20"/>
+              </w:rPr>
+            </w:pPr>
+          </w:p>
+        </w:tc>
+        <w:tc>
+          <w:tcPr>
+            <w:tcW w:w="443" w:type="pct"/>
             <w:tcBorders>
               <w:top w:val="single" w:sz="6" w:space="0" w:color="000000"/>
               <w:left w:val="single" w:sz="6" w:space="0" w:color="000000"/>
@@ -2307,7 +2551,7 @@
         </w:tc>
         <w:tc>
           <w:tcPr>
-            <w:tcW w:w="643" w:type="pct"/>
+            <w:tcW w:w="580" w:type="pct"/>
             <w:tcBorders>
               <w:top w:val="single" w:sz="6" w:space="0" w:color="000000"/>
               <w:left w:val="single" w:sz="6" w:space="0" w:color="000000"/>
@@ -2342,7 +2586,7 @@
         </w:trPr>
         <w:tc>
           <w:tcPr>
-            <w:tcW w:w="963" w:type="pct"/>
+            <w:tcW w:w="873" w:type="pct"/>
             <w:vMerge/>
             <w:tcBorders>
               <w:left w:val="single" w:sz="4" w:space="0" w:color="auto"/>
@@ -2372,7 +2616,7 @@
         </w:tc>
         <w:tc>
           <w:tcPr>
-            <w:tcW w:w="900" w:type="pct"/>
+            <w:tcW w:w="813" w:type="pct"/>
             <w:tcBorders>
               <w:top w:val="single" w:sz="6" w:space="0" w:color="000000"/>
               <w:left w:val="single" w:sz="4" w:space="0" w:color="auto"/>
@@ -2409,7 +2653,7 @@
         </w:tc>
         <w:tc>
           <w:tcPr>
-            <w:tcW w:w="502" w:type="pct"/>
+            <w:tcW w:w="454" w:type="pct"/>
             <w:tcBorders>
               <w:top w:val="single" w:sz="6" w:space="0" w:color="000000"/>
               <w:left w:val="single" w:sz="6" w:space="0" w:color="000000"/>
@@ -2446,7 +2690,7 @@
         </w:tc>
         <w:tc>
           <w:tcPr>
-            <w:tcW w:w="485" w:type="pct"/>
+            <w:tcW w:w="437" w:type="pct"/>
             <w:tcBorders>
               <w:top w:val="single" w:sz="6" w:space="0" w:color="000000"/>
               <w:left w:val="single" w:sz="6" w:space="0" w:color="000000"/>
@@ -2483,7 +2727,7 @@
         </w:tc>
         <w:tc>
           <w:tcPr>
-            <w:tcW w:w="485" w:type="pct"/>
+            <w:tcW w:w="437" w:type="pct"/>
             <w:tcBorders>
               <w:top w:val="single" w:sz="6" w:space="0" w:color="000000"/>
               <w:left w:val="single" w:sz="6" w:space="0" w:color="000000"/>
@@ -2520,65 +2764,96 @@
         </w:tc>
         <w:tc>
           <w:tcPr>
-            <w:tcW w:w="532" w:type="pct"/>
-            <w:tcBorders>
-              <w:top w:val="single" w:sz="6" w:space="0" w:color="000000"/>
-              <w:left w:val="single" w:sz="6" w:space="0" w:color="000000"/>
-              <w:bottom w:val="single" w:sz="6" w:space="0" w:color="000000"/>
-              <w:right w:val="single" w:sz="6" w:space="0" w:color="000000"/>
-            </w:tcBorders>
-            <w:shd w:val="clear" w:color="auto" w:fill="FFFFFF"/>
-            <w:tcMar>
-              <w:top w:w="60" w:type="dxa"/>
-              <w:left w:w="60" w:type="dxa"/>
-              <w:bottom w:w="60" w:type="dxa"/>
-              <w:right w:w="60" w:type="dxa"/>
-            </w:tcMar>
-            <w:vAlign w:val="center"/>
-          </w:tcPr>
-          <w:p>
-            <w:pPr>
-              <w:jc w:val="center"/>
-              <w:rPr>
-                <w:rFonts w:ascii="Arial" w:hAnsi="Arial" w:cs="Arial"/>
-                <w:sz w:val="20"/>
-                <w:szCs w:val="20"/>
-              </w:rPr>
-            </w:pPr>
-          </w:p>
-        </w:tc>
-        <w:tc>
-          <w:tcPr>
-            <w:tcW w:w="490" w:type="pct"/>
-            <w:tcBorders>
-              <w:top w:val="single" w:sz="6" w:space="0" w:color="000000"/>
-              <w:left w:val="single" w:sz="6" w:space="0" w:color="000000"/>
-              <w:bottom w:val="single" w:sz="6" w:space="0" w:color="000000"/>
-              <w:right w:val="single" w:sz="6" w:space="0" w:color="000000"/>
-            </w:tcBorders>
-            <w:shd w:val="clear" w:color="auto" w:fill="FFFFFF"/>
-            <w:tcMar>
-              <w:top w:w="60" w:type="dxa"/>
-              <w:left w:w="60" w:type="dxa"/>
-              <w:bottom w:w="60" w:type="dxa"/>
-              <w:right w:w="60" w:type="dxa"/>
-            </w:tcMar>
-            <w:vAlign w:val="center"/>
-          </w:tcPr>
-          <w:p>
-            <w:pPr>
-              <w:jc w:val="center"/>
-              <w:rPr>
-                <w:rFonts w:ascii="Arial" w:hAnsi="Arial" w:cs="Arial"/>
-                <w:sz w:val="20"/>
-                <w:szCs w:val="20"/>
-              </w:rPr>
-            </w:pPr>
-          </w:p>
-        </w:tc>
-        <w:tc>
-          <w:tcPr>
-            <w:tcW w:w="643" w:type="pct"/>
+            <w:tcW w:w="482" w:type="pct"/>
+            <w:tcBorders>
+              <w:top w:val="single" w:sz="6" w:space="0" w:color="000000"/>
+              <w:left w:val="single" w:sz="6" w:space="0" w:color="000000"/>
+              <w:bottom w:val="single" w:sz="6" w:space="0" w:color="000000"/>
+              <w:right w:val="single" w:sz="6" w:space="0" w:color="000000"/>
+            </w:tcBorders>
+            <w:shd w:val="clear" w:color="auto" w:fill="FFFFFF"/>
+            <w:vAlign w:val="center"/>
+          </w:tcPr>
+          <w:p>
+            <w:pPr>
+              <w:jc w:val="center"/>
+              <w:rPr>
+                <w:rFonts w:ascii="Arial" w:hAnsi="Arial" w:cs="Arial"/>
+                <w:sz w:val="20"/>
+                <w:szCs w:val="20"/>
+              </w:rPr>
+            </w:pPr>
+            <w:r>
+              <w:rPr>
+                <w:rFonts w:ascii="Arial" w:hAnsi="Arial" w:cs="Arial"/>
+                <w:sz w:val="20"/>
+                <w:szCs w:val="20"/>
+              </w:rPr>
+              <w:t>8</w:t>
+            </w:r>
+          </w:p>
+        </w:tc>
+        <w:tc>
+          <w:tcPr>
+            <w:tcW w:w="482" w:type="pct"/>
+            <w:tcBorders>
+              <w:top w:val="single" w:sz="6" w:space="0" w:color="000000"/>
+              <w:left w:val="single" w:sz="6" w:space="0" w:color="000000"/>
+              <w:bottom w:val="single" w:sz="6" w:space="0" w:color="000000"/>
+              <w:right w:val="single" w:sz="6" w:space="0" w:color="000000"/>
+            </w:tcBorders>
+            <w:shd w:val="clear" w:color="auto" w:fill="FFFFFF"/>
+            <w:tcMar>
+              <w:top w:w="60" w:type="dxa"/>
+              <w:left w:w="60" w:type="dxa"/>
+              <w:bottom w:w="60" w:type="dxa"/>
+              <w:right w:w="60" w:type="dxa"/>
+            </w:tcMar>
+            <w:vAlign w:val="center"/>
+          </w:tcPr>
+          <w:p>
+            <w:pPr>
+              <w:jc w:val="center"/>
+              <w:rPr>
+                <w:rFonts w:ascii="Arial" w:hAnsi="Arial" w:cs="Arial"/>
+                <w:sz w:val="20"/>
+                <w:szCs w:val="20"/>
+              </w:rPr>
+            </w:pPr>
+          </w:p>
+        </w:tc>
+        <w:tc>
+          <w:tcPr>
+            <w:tcW w:w="443" w:type="pct"/>
+            <w:tcBorders>
+              <w:top w:val="single" w:sz="6" w:space="0" w:color="000000"/>
+              <w:left w:val="single" w:sz="6" w:space="0" w:color="000000"/>
+              <w:bottom w:val="single" w:sz="6" w:space="0" w:color="000000"/>
+              <w:right w:val="single" w:sz="6" w:space="0" w:color="000000"/>
+            </w:tcBorders>
+            <w:shd w:val="clear" w:color="auto" w:fill="FFFFFF"/>
+            <w:tcMar>
+              <w:top w:w="60" w:type="dxa"/>
+              <w:left w:w="60" w:type="dxa"/>
+              <w:bottom w:w="60" w:type="dxa"/>
+              <w:right w:w="60" w:type="dxa"/>
+            </w:tcMar>
+            <w:vAlign w:val="center"/>
+          </w:tcPr>
+          <w:p>
+            <w:pPr>
+              <w:jc w:val="center"/>
+              <w:rPr>
+                <w:rFonts w:ascii="Arial" w:hAnsi="Arial" w:cs="Arial"/>
+                <w:sz w:val="20"/>
+                <w:szCs w:val="20"/>
+              </w:rPr>
+            </w:pPr>
+          </w:p>
+        </w:tc>
+        <w:tc>
+          <w:tcPr>
+            <w:tcW w:w="580" w:type="pct"/>
             <w:tcBorders>
               <w:top w:val="single" w:sz="6" w:space="0" w:color="000000"/>
               <w:left w:val="single" w:sz="6" w:space="0" w:color="000000"/>
@@ -2829,6 +3104,36 @@
         </w:rPr>
         <w:t>L’optimisation OpenGL ayant pris plus de temps que prévu, nous avons décidé de ne pas ajouter de textures aux objets graphique et de nous concentrer sur la partie métier de notre programme.</w:t>
       </w:r>
+      <w:r>
+        <w:rPr>
+          <w:rFonts w:ascii="Arial" w:hAnsi="Arial" w:cs="Arial"/>
+        </w:rPr>
+        <w:t xml:space="preserve"> En vue d’avoir un environnement stable (i.e. une densité de forêt bornée, assurer la pérennité des espèces, etc.), nous avons décidé d’ajouter une « User Story » à notre Product Backlog : « </w:t>
+      </w:r>
+      <w:r>
+        <w:rPr>
+          <w:rFonts w:ascii="Arial" w:hAnsi="Arial" w:cs="Arial"/>
+        </w:rPr>
+        <w:t>L’utilisateur veut voir un écosystème stable et réaliste</w:t>
+      </w:r>
+      <w:r>
+        <w:rPr>
+          <w:rFonts w:ascii="Arial" w:hAnsi="Arial" w:cs="Arial"/>
+        </w:rPr>
+        <w:t xml:space="preserve"> ». Les tâches s’y associant consisteront principalement à la création d’un programme permettant d’obtenir des valeurs de configuration </w:t>
+      </w:r>
+      <w:r>
+        <w:rPr>
+          <w:rFonts w:ascii="Arial" w:hAnsi="Arial" w:cs="Arial"/>
+        </w:rPr>
+        <w:t>de manière expérimentale.</w:t>
+      </w:r>
+      <w:r>
+        <w:rPr>
+          <w:rFonts w:ascii="Arial" w:hAnsi="Arial" w:cs="Arial"/>
+        </w:rPr>
+        <w:t xml:space="preserve"> </w:t>
+      </w:r>
     </w:p>
     <w:p>
       <w:pPr>
@@ -2858,6 +3163,8 @@
         </w:rPr>
         <w:t>:</w:t>
       </w:r>
+      <w:bookmarkStart w:id="0" w:name="_GoBack"/>
+      <w:bookmarkEnd w:id="0"/>
     </w:p>
     <w:p>
       <w:pPr>
@@ -2884,8 +3191,6 @@
         </w:rPr>
         <w:t>Aucun commentaire.</w:t>
       </w:r>
-      <w:bookmarkStart w:id="0" w:name="_GoBack"/>
-      <w:bookmarkEnd w:id="0"/>
     </w:p>
     <w:p>
       <w:pPr>

</xml_diff>